<commit_message>
take 2 on that. updated word document
</commit_message>
<xml_diff>
--- a/MCON358_ProjectRequirements-PHP-filled.docx
+++ b/MCON358_ProjectRequirements-PHP-filled.docx
@@ -12,12 +12,15 @@
     </w:p>
     <w:p>
       <w:r>
-        <w:t>Project: Simply Suits PHP/MySQL/jQuery Site</w:t>
+        <w:t xml:space="preserve">Project: Simply Suits </w:t>
       </w:r>
     </w:p>
     <w:p>
       <w:r>
-        <w:t>Student: Yaacov Stuhl (solo project)</w:t>
+        <w:t>Student: Yaacov Stuh</w:t>
+      </w:r>
+      <w:r>
+        <w:t>l and Zerach Berman</w:t>
       </w:r>
     </w:p>
     <w:p>
@@ -40,8 +43,8 @@
         <w:tblLook w:val="04A0" w:firstRow="1" w:lastRow="0" w:firstColumn="1" w:lastColumn="0" w:noHBand="0" w:noVBand="1"/>
       </w:tblPr>
       <w:tblGrid>
-        <w:gridCol w:w="2880"/>
-        <w:gridCol w:w="2880"/>
+        <w:gridCol w:w="2846"/>
+        <w:gridCol w:w="2771"/>
         <w:gridCol w:w="3013"/>
       </w:tblGrid>
       <w:tr>
@@ -93,7 +96,7 @@
           </w:tcPr>
           <w:p>
             <w:r>
-              <w:t>Completed earlier in semester as Simply Suits concept overview (solo).</w:t>
+              <w:t>Website selling suits and similar products</w:t>
             </w:r>
           </w:p>
         </w:tc>
@@ -101,11 +104,7 @@
           <w:tcPr>
             <w:tcW w:w="2880" w:type="dxa"/>
           </w:tcPr>
-          <w:p>
-            <w:r>
-              <w:t>Proposal described Simply Suits tailoring experience and DB needs; no repo file required.</w:t>
-            </w:r>
-          </w:p>
+          <w:p/>
         </w:tc>
       </w:tr>
       <w:tr>
@@ -233,10 +232,7 @@
               <w:t>Yaacov Stuhl</w:t>
             </w:r>
             <w:r>
-              <w:t xml:space="preserve"> </w:t>
-            </w:r>
-            <w:r>
-              <w:t>and Zerach Berman</w:t>
+              <w:t xml:space="preserve"> and Zerach Berman</w:t>
             </w:r>
           </w:p>
         </w:tc>
@@ -271,10 +267,7 @@
               <w:t>Yaacov Stuhl</w:t>
             </w:r>
             <w:r>
-              <w:t xml:space="preserve"> </w:t>
-            </w:r>
-            <w:r>
-              <w:t>and Zerach Berman</w:t>
+              <w:t xml:space="preserve"> and Zerach Berman</w:t>
             </w:r>
           </w:p>
         </w:tc>
@@ -314,10 +307,7 @@
               <w:t>Yaacov Stuhl</w:t>
             </w:r>
             <w:r>
-              <w:t xml:space="preserve"> </w:t>
-            </w:r>
-            <w:r>
-              <w:t>and Zerach Berman</w:t>
+              <w:t xml:space="preserve"> and Zerach Berman</w:t>
             </w:r>
           </w:p>
         </w:tc>
@@ -327,11 +317,11 @@
           </w:tcPr>
           <w:p>
             <w:r>
-              <w:t xml:space="preserve">Database: simply_suits_db. Tables: users, categories, sizes, orders (FK orders.user_id -&gt; </w:t>
+              <w:t xml:space="preserve">Database: simply_suits_db. Tables: users, categories, sizes, orders (FK orders.user_id -&gt; users.user_id), </w:t>
             </w:r>
             <w:r>
               <w:lastRenderedPageBreak/>
-              <w:t>users.user_id), AuthorizedUsers. Defined in database_setup.sql.</w:t>
+              <w:t>AuthorizedUsers. Defined in database_setup.sql.</w:t>
             </w:r>
           </w:p>
         </w:tc>
@@ -357,10 +347,7 @@
               <w:t>Yaacov Stuhl</w:t>
             </w:r>
             <w:r>
-              <w:t xml:space="preserve"> </w:t>
-            </w:r>
-            <w:r>
-              <w:t>and Zerach Berman</w:t>
+              <w:t xml:space="preserve"> and Zerach Berman</w:t>
             </w:r>
           </w:p>
         </w:tc>
@@ -395,10 +382,7 @@
               <w:t>Yaacov Stuhl</w:t>
             </w:r>
             <w:r>
-              <w:t xml:space="preserve"> </w:t>
-            </w:r>
-            <w:r>
-              <w:t>and Zerach Berman</w:t>
+              <w:t xml:space="preserve"> and Zerach Berman</w:t>
             </w:r>
           </w:p>
         </w:tc>
@@ -433,10 +417,7 @@
               <w:t>Yaacov Stuhl</w:t>
             </w:r>
             <w:r>
-              <w:t xml:space="preserve"> </w:t>
-            </w:r>
-            <w:r>
-              <w:t>and Zerach Berman</w:t>
+              <w:t xml:space="preserve"> and Zerach Berman</w:t>
             </w:r>
           </w:p>
         </w:tc>
@@ -471,10 +452,7 @@
               <w:t>Yaacov Stuhl</w:t>
             </w:r>
             <w:r>
-              <w:t xml:space="preserve"> </w:t>
-            </w:r>
-            <w:r>
-              <w:t>and Zerach Berman</w:t>
+              <w:t xml:space="preserve"> and Zerach Berman</w:t>
             </w:r>
           </w:p>
         </w:tc>
@@ -509,10 +487,7 @@
               <w:t>Yaacov Stuhl</w:t>
             </w:r>
             <w:r>
-              <w:t xml:space="preserve"> </w:t>
-            </w:r>
-            <w:r>
-              <w:t>and Zerach Berman</w:t>
+              <w:t xml:space="preserve"> and Zerach Berman</w:t>
             </w:r>
           </w:p>
           <w:p>
@@ -552,10 +527,7 @@
               <w:t>Yaacov Stuhl</w:t>
             </w:r>
             <w:r>
-              <w:t xml:space="preserve"> </w:t>
-            </w:r>
-            <w:r>
-              <w:t>and Zerach Berman</w:t>
+              <w:t xml:space="preserve"> and Zerach Berman</w:t>
             </w:r>
           </w:p>
         </w:tc>
@@ -1412,6 +1384,7 @@
   <w:style w:type="character" w:default="1" w:styleId="DefaultParagraphFont">
     <w:name w:val="Default Paragraph Font"/>
     <w:uiPriority w:val="1"/>
+    <w:semiHidden/>
     <w:unhideWhenUsed/>
   </w:style>
   <w:style w:type="table" w:default="1" w:styleId="TableNormal">

</xml_diff>